<commit_message>
Opdatering af DOM3 og rettelse i Formel UC3
</commit_message>
<xml_diff>
--- a/Documentation/03 - Analysis/Formel UC3.docx
+++ b/Documentation/03 - Analysis/Formel UC3.docx
@@ -798,7 +798,17 @@
           <w:szCs w:val="20"/>
           <w:lang w:val="da-DK" w:eastAsia="en-GB"/>
         </w:rPr>
-        <w:t xml:space="preserve"> (Den studerende for angivet en vægt </w:t>
+        <w:t xml:space="preserve"> (Den studerende få</w:t>
+      </w:r>
+      <w:r>
+        <w:rPr>
+          <w:rFonts w:ascii="Arial" w:eastAsia="Times New Roman" w:hAnsi="Arial" w:cs="Arial"/>
+          <w:color w:val="000000"/>
+          <w:sz w:val="20"/>
+          <w:szCs w:val="20"/>
+          <w:lang w:val="da-DK" w:eastAsia="en-GB"/>
+        </w:rPr>
+        <w:t xml:space="preserve">r angivet en vægt </w:t>
       </w:r>
       <w:r>
         <w:rPr>
@@ -963,6 +973,8 @@
         </w:rPr>
         <w:t>Variationer:</w:t>
       </w:r>
+      <w:bookmarkStart w:id="0" w:name="_GoBack"/>
+      <w:bookmarkEnd w:id="0"/>
     </w:p>
     <w:p>
       <w:pPr>
@@ -1265,17 +1277,7 @@
           <w:szCs w:val="20"/>
           <w:lang w:val="da-DK" w:eastAsia="en-GB"/>
         </w:rPr>
-        <w:t>c</w:t>
-      </w:r>
-      <w:r>
-        <w:rPr>
-          <w:rFonts w:ascii="Arial" w:eastAsia="Times New Roman" w:hAnsi="Arial" w:cs="Arial"/>
-          <w:color w:val="000000"/>
-          <w:sz w:val="20"/>
-          <w:szCs w:val="20"/>
-          <w:lang w:val="da-DK" w:eastAsia="en-GB"/>
-        </w:rPr>
-        <w:t xml:space="preserve">. </w:t>
+        <w:t xml:space="preserve">c. </w:t>
       </w:r>
       <w:r>
         <w:rPr>
@@ -1359,22 +1361,8 @@
           <w:szCs w:val="16"/>
           <w:lang w:val="da-DK" w:eastAsia="en-GB"/>
         </w:rPr>
-        <w:t xml:space="preserve">2. Systemet fortæller, at tallet er </w:t>
-      </w:r>
-      <w:r>
-        <w:rPr>
-          <w:rFonts w:ascii="Arial" w:eastAsia="Times New Roman" w:hAnsi="Arial" w:cs="Arial"/>
-          <w:i/>
-          <w:iCs/>
-          <w:color w:val="000000"/>
-          <w:sz w:val="16"/>
-          <w:szCs w:val="16"/>
-          <w:lang w:val="da-DK" w:eastAsia="en-GB"/>
-        </w:rPr>
-        <w:t>negativt og kan derfor ikke fortsætte</w:t>
-      </w:r>
-      <w:bookmarkStart w:id="0" w:name="_GoBack"/>
-      <w:bookmarkEnd w:id="0"/>
+        <w:t>2. Systemet fortæller, at tallet er negativt og kan derfor ikke fortsætte</w:t>
+      </w:r>
     </w:p>
     <w:p>
       <w:pPr>

</xml_diff>

<commit_message>
Review af UC + tidsregistering
</commit_message>
<xml_diff>
--- a/Documentation/03 - Analysis/Formel UC3.docx
+++ b/Documentation/03 - Analysis/Formel UC3.docx
@@ -1307,7 +1307,17 @@
           <w:szCs w:val="20"/>
           <w:lang w:val="da-DK" w:eastAsia="en-GB"/>
         </w:rPr>
-        <w:t>tallet er meget negativt</w:t>
+        <w:t>tallet er</w:t>
+      </w:r>
+      <w:r>
+        <w:rPr>
+          <w:rFonts w:ascii="Arial" w:eastAsia="Times New Roman" w:hAnsi="Arial" w:cs="Arial"/>
+          <w:color w:val="000000"/>
+          <w:sz w:val="20"/>
+          <w:szCs w:val="20"/>
+          <w:lang w:val="da-DK" w:eastAsia="en-GB"/>
+        </w:rPr>
+        <w:t xml:space="preserve"> negativt</w:t>
       </w:r>
     </w:p>
     <w:p>
@@ -1615,6 +1625,16 @@
         <w:outlineLvl w:val="0"/>
         <w:rPr>
           <w:rFonts w:ascii="Arial" w:eastAsia="Times New Roman" w:hAnsi="Arial" w:cs="Arial"/>
+          <w:bCs/>
+          <w:color w:val="000000"/>
+          <w:sz w:val="20"/>
+          <w:szCs w:val="20"/>
+          <w:lang w:val="da-DK" w:eastAsia="en-GB"/>
+        </w:rPr>
+      </w:pPr>
+      <w:r>
+        <w:rPr>
+          <w:rFonts w:ascii="Arial" w:eastAsia="Times New Roman" w:hAnsi="Arial" w:cs="Arial"/>
           <w:b/>
           <w:bCs/>
           <w:color w:val="000000"/>
@@ -1623,7 +1643,8 @@
           <w:szCs w:val="24"/>
           <w:lang w:val="da-DK" w:eastAsia="en-GB"/>
         </w:rPr>
-      </w:pPr>
+        <w:t>Diverse:</w:t>
+      </w:r>
       <w:r>
         <w:rPr>
           <w:rFonts w:ascii="Arial" w:eastAsia="Times New Roman" w:hAnsi="Arial" w:cs="Arial"/>
@@ -1635,19 +1656,6 @@
           <w:szCs w:val="24"/>
           <w:lang w:val="da-DK" w:eastAsia="en-GB"/>
         </w:rPr>
-        <w:t>Diverse:</w:t>
-      </w:r>
-      <w:r>
-        <w:rPr>
-          <w:rFonts w:ascii="Arial" w:eastAsia="Times New Roman" w:hAnsi="Arial" w:cs="Arial"/>
-          <w:b/>
-          <w:bCs/>
-          <w:color w:val="000000"/>
-          <w:kern w:val="36"/>
-          <w:sz w:val="24"/>
-          <w:szCs w:val="24"/>
-          <w:lang w:val="da-DK" w:eastAsia="en-GB"/>
-        </w:rPr>
         <w:br/>
       </w:r>
       <w:r>
@@ -1837,6 +1845,55 @@
           <w:lang w:val="da-DK" w:eastAsia="en-GB"/>
         </w:rPr>
         <w:t xml:space="preserve"> *</w:t>
+      </w:r>
+    </w:p>
+    <w:p>
+      <w:pPr>
+        <w:spacing w:before="480" w:after="120" w:line="240" w:lineRule="auto"/>
+        <w:outlineLvl w:val="0"/>
+        <w:rPr>
+          <w:rFonts w:ascii="Arial" w:eastAsia="Times New Roman" w:hAnsi="Arial" w:cs="Arial"/>
+          <w:bCs/>
+          <w:color w:val="000000"/>
+          <w:sz w:val="20"/>
+          <w:szCs w:val="20"/>
+          <w:lang w:val="da-DK" w:eastAsia="en-GB"/>
+        </w:rPr>
+      </w:pPr>
+      <w:r>
+        <w:rPr>
+          <w:rFonts w:ascii="Arial" w:eastAsia="Times New Roman" w:hAnsi="Arial" w:cs="Arial"/>
+          <w:bCs/>
+          <w:color w:val="000000"/>
+          <w:sz w:val="20"/>
+          <w:szCs w:val="20"/>
+          <w:lang w:val="da-DK" w:eastAsia="en-GB"/>
+        </w:rPr>
+        <w:t xml:space="preserve">I </w:t>
+      </w:r>
+      <w:proofErr w:type="spellStart"/>
+      <w:r>
+        <w:rPr>
+          <w:rFonts w:ascii="Arial" w:eastAsia="Times New Roman" w:hAnsi="Arial" w:cs="Arial"/>
+          <w:bCs/>
+          <w:color w:val="000000"/>
+          <w:sz w:val="20"/>
+          <w:szCs w:val="20"/>
+          <w:lang w:val="da-DK" w:eastAsia="en-GB"/>
+        </w:rPr>
+        <w:t>aktivitetesdiagrammet</w:t>
+      </w:r>
+      <w:proofErr w:type="spellEnd"/>
+      <w:r>
+        <w:rPr>
+          <w:rFonts w:ascii="Arial" w:eastAsia="Times New Roman" w:hAnsi="Arial" w:cs="Arial"/>
+          <w:bCs/>
+          <w:color w:val="000000"/>
+          <w:sz w:val="20"/>
+          <w:szCs w:val="20"/>
+          <w:lang w:val="da-DK" w:eastAsia="en-GB"/>
+        </w:rPr>
+        <w:t xml:space="preserve"> er vandret længde = vinkelretarm</w:t>
       </w:r>
     </w:p>
     <w:p>

</xml_diff>